<commit_message>
update to docs after Seth's patch
</commit_message>
<xml_diff>
--- a/documentation/word_conversion.docx
+++ b/documentation/word_conversion.docx
@@ -11941,7 +11941,7 @@
         <w:t xml:space="preserve">\(\frac{dx}{n+k*dx}\)</w:t>
       </w:r>
       <w:r>
-        <w:t xml:space="preserve">, where n is the distance from the d2strm raster and from each grid cell to the nearest stream, k is the constant applied to the stream distance values, and dx is the cell size of the raster.</w:t>
+        <w:t xml:space="preserve">, where n is the distance from the d2strm raster from each grid cell to the nearest stream, k is a constant applied to the cell size values, and dx is the cell size of the raster.</w:t>
       </w:r>
     </w:p>
     <w:p>
@@ -12002,7 +12002,7 @@
         <w:pStyle w:val="Definition"/>
       </w:pPr>
       <w:r>
-        <w:t xml:space="preserve">Constant applied to decay factor denominator; this has units equal to the horizontal map units in the d2strm raster.</w:t>
+        <w:t xml:space="preserve">Dimensionless constant applied to decay factor denominator. Must be less than 1 for decay to occur along streamlines.</w:t>
       </w:r>
     </w:p>
     <w:p>
@@ -16998,7 +16998,7 @@
     </w:lvl>
   </w:abstractNum>
   <w:abstractNum w:abstractNumId="990">
-    <w:nsid w:val="bbe63851"/>
+    <w:nsid w:val="b4e9bdef"/>
     <w:multiLevelType w:val="multilevel"/>
     <w:lvl w:ilvl="0">
       <w:numFmt w:val="bullet"/>
@@ -17079,7 +17079,7 @@
     </w:lvl>
   </w:abstractNum>
   <w:abstractNum w:abstractNumId="991">
-    <w:nsid w:val="1c8636f1"/>
+    <w:nsid w:val="7af82c87"/>
     <w:multiLevelType w:val="multilevel"/>
     <w:lvl w:ilvl="0">
       <w:numFmt w:val="bullet"/>

</xml_diff>